<commit_message>
created lab task 5
</commit_message>
<xml_diff>
--- a/Lab_Manual/Lab_Manual.docx
+++ b/Lab_Manual/Lab_Manual.docx
@@ -612,7 +612,7 @@
     <w:sdt>
       <w:sdtPr>
         <w:rPr>
-          <w:rFonts w:eastAsiaTheme="minorHAnsi"/>
+          <w:rFonts w:ascii="Times New Roman" w:eastAsiaTheme="minorHAnsi" w:hAnsi="Times New Roman" w:cstheme="minorBidi"/>
           <w:color w:val="auto"/>
           <w:sz w:val="24"/>
           <w:szCs w:val="22"/>
@@ -625,7 +625,7 @@
       </w:sdtPr>
       <w:sdtEndPr>
         <w:rPr>
-          <w:rFonts w:ascii="Times New Roman" w:hAnsi="Times New Roman" w:cs="Times New Roman"/>
+          <w:rFonts w:cs="Times New Roman"/>
           <w:b/>
           <w:bCs/>
           <w:noProof/>
@@ -9009,8 +9009,6 @@
       <w:r>
         <w:t>Lists</w:t>
       </w:r>
-      <w:bookmarkStart w:id="4" w:name="_GoBack"/>
-      <w:bookmarkEnd w:id="4"/>
     </w:p>
     <w:p>
       <w:pPr>
@@ -9093,11 +9091,11 @@
       <w:pPr>
         <w:pStyle w:val="Heading1"/>
       </w:pPr>
-      <w:bookmarkStart w:id="5" w:name="_Toc198508426"/>
+      <w:bookmarkStart w:id="4" w:name="_Toc198508426"/>
       <w:r>
         <w:t>Lab 3</w:t>
       </w:r>
-      <w:bookmarkEnd w:id="5"/>
+      <w:bookmarkEnd w:id="4"/>
     </w:p>
     <w:p>
       <w:pPr>
@@ -9107,11 +9105,11 @@
           <w:numId w:val="6"/>
         </w:numPr>
       </w:pPr>
-      <w:bookmarkStart w:id="6" w:name="_Toc198508427"/>
+      <w:bookmarkStart w:id="5" w:name="_Toc198508427"/>
       <w:r>
         <w:t>Topics Covered</w:t>
       </w:r>
-      <w:bookmarkEnd w:id="6"/>
+      <w:bookmarkEnd w:id="5"/>
     </w:p>
     <w:p/>
     <w:p>
@@ -9234,16 +9232,17 @@
         <w:t>Overlay gradient</w:t>
       </w:r>
     </w:p>
+    <w:p/>
     <w:p>
       <w:pPr>
         <w:pStyle w:val="Heading1"/>
       </w:pPr>
-      <w:bookmarkStart w:id="7" w:name="_Toc198508428"/>
+      <w:bookmarkStart w:id="6" w:name="_Toc198508428"/>
       <w:r>
         <w:lastRenderedPageBreak/>
         <w:t>Lab 4</w:t>
       </w:r>
-      <w:bookmarkEnd w:id="7"/>
+      <w:bookmarkEnd w:id="6"/>
     </w:p>
     <w:p>
       <w:pPr>
@@ -9253,11 +9252,11 @@
           <w:numId w:val="6"/>
         </w:numPr>
       </w:pPr>
-      <w:bookmarkStart w:id="8" w:name="_Toc198508429"/>
+      <w:bookmarkStart w:id="7" w:name="_Toc198508429"/>
       <w:r>
         <w:t>Topics Covered</w:t>
       </w:r>
-      <w:bookmarkEnd w:id="8"/>
+      <w:bookmarkEnd w:id="7"/>
     </w:p>
     <w:p/>
     <w:p>
@@ -9330,6 +9329,101 @@
       </w:pPr>
       <w:r>
         <w:t>CSS Positioning</w:t>
+      </w:r>
+    </w:p>
+    <w:p>
+      <w:pPr>
+        <w:pStyle w:val="Heading1"/>
+      </w:pPr>
+      <w:bookmarkStart w:id="8" w:name="_GoBack"/>
+      <w:r>
+        <w:t>Lab 5</w:t>
+      </w:r>
+    </w:p>
+    <w:p>
+      <w:pPr>
+        <w:pStyle w:val="Heading2"/>
+        <w:numPr>
+          <w:ilvl w:val="0"/>
+          <w:numId w:val="61"/>
+        </w:numPr>
+      </w:pPr>
+      <w:r>
+        <w:t>Topics Covered</w:t>
+      </w:r>
+    </w:p>
+    <w:p/>
+    <w:p>
+      <w:pPr>
+        <w:pStyle w:val="ListParagraph"/>
+        <w:numPr>
+          <w:ilvl w:val="0"/>
+          <w:numId w:val="63"/>
+        </w:numPr>
+      </w:pPr>
+      <w:r>
+        <w:t xml:space="preserve">Transform (translate, rotate, scale </w:t>
+      </w:r>
+      <w:proofErr w:type="spellStart"/>
+      <w:r>
+        <w:t>etc</w:t>
+      </w:r>
+      <w:proofErr w:type="spellEnd"/>
+      <w:r>
+        <w:t>)</w:t>
+      </w:r>
+    </w:p>
+    <w:p>
+      <w:pPr>
+        <w:pStyle w:val="ListParagraph"/>
+        <w:numPr>
+          <w:ilvl w:val="0"/>
+          <w:numId w:val="63"/>
+        </w:numPr>
+      </w:pPr>
+      <w:r>
+        <w:t>Translate</w:t>
+      </w:r>
+    </w:p>
+    <w:p>
+      <w:pPr>
+        <w:pStyle w:val="ListParagraph"/>
+        <w:numPr>
+          <w:ilvl w:val="0"/>
+          <w:numId w:val="63"/>
+        </w:numPr>
+      </w:pPr>
+      <w:r>
+        <w:t>Animate (</w:t>
+      </w:r>
+      <w:proofErr w:type="spellStart"/>
+      <w:r>
+        <w:t>keyframes</w:t>
+      </w:r>
+      <w:proofErr w:type="spellEnd"/>
+      <w:r>
+        <w:t>)</w:t>
+      </w:r>
+    </w:p>
+    <w:p>
+      <w:pPr>
+        <w:pStyle w:val="ListParagraph"/>
+        <w:numPr>
+          <w:ilvl w:val="0"/>
+          <w:numId w:val="63"/>
+        </w:numPr>
+      </w:pPr>
+      <w:r>
+        <w:t xml:space="preserve">Media </w:t>
+      </w:r>
+      <w:proofErr w:type="spellStart"/>
+      <w:r>
+        <w:t>querries</w:t>
+      </w:r>
+      <w:bookmarkEnd w:id="8"/>
+      <w:proofErr w:type="spellEnd"/>
+      <w:r>
+        <w:br/>
       </w:r>
     </w:p>
     <w:p/>
@@ -40485,7 +40579,7 @@
             <w:bCs/>
             <w:noProof/>
           </w:rPr>
-          <w:t>2</w:t>
+          <w:t>20</w:t>
         </w:r>
         <w:r>
           <w:rPr>
@@ -46945,6 +47039,119 @@
     </w:lvl>
   </w:abstractNum>
   <w:abstractNum w:abstractNumId="46" w15:restartNumberingAfterBreak="0">
+    <w:nsid w:val="62187D19"/>
+    <w:multiLevelType w:val="hybridMultilevel"/>
+    <w:tmpl w:val="1B0E697A"/>
+    <w:lvl w:ilvl="0" w:tplc="0409000B">
+      <w:start w:val="1"/>
+      <w:numFmt w:val="bullet"/>
+      <w:lvlText w:val=""/>
+      <w:lvlJc w:val="left"/>
+      <w:pPr>
+        <w:ind w:left="720" w:hanging="360"/>
+      </w:pPr>
+      <w:rPr>
+        <w:rFonts w:ascii="Wingdings" w:hAnsi="Wingdings" w:hint="default"/>
+      </w:rPr>
+    </w:lvl>
+    <w:lvl w:ilvl="1" w:tplc="04090003" w:tentative="1">
+      <w:start w:val="1"/>
+      <w:numFmt w:val="bullet"/>
+      <w:lvlText w:val="o"/>
+      <w:lvlJc w:val="left"/>
+      <w:pPr>
+        <w:ind w:left="1440" w:hanging="360"/>
+      </w:pPr>
+      <w:rPr>
+        <w:rFonts w:ascii="Courier New" w:hAnsi="Courier New" w:cs="Courier New" w:hint="default"/>
+      </w:rPr>
+    </w:lvl>
+    <w:lvl w:ilvl="2" w:tplc="04090005" w:tentative="1">
+      <w:start w:val="1"/>
+      <w:numFmt w:val="bullet"/>
+      <w:lvlText w:val=""/>
+      <w:lvlJc w:val="left"/>
+      <w:pPr>
+        <w:ind w:left="2160" w:hanging="360"/>
+      </w:pPr>
+      <w:rPr>
+        <w:rFonts w:ascii="Wingdings" w:hAnsi="Wingdings" w:hint="default"/>
+      </w:rPr>
+    </w:lvl>
+    <w:lvl w:ilvl="3" w:tplc="04090001" w:tentative="1">
+      <w:start w:val="1"/>
+      <w:numFmt w:val="bullet"/>
+      <w:lvlText w:val=""/>
+      <w:lvlJc w:val="left"/>
+      <w:pPr>
+        <w:ind w:left="2880" w:hanging="360"/>
+      </w:pPr>
+      <w:rPr>
+        <w:rFonts w:ascii="Symbol" w:hAnsi="Symbol" w:hint="default"/>
+      </w:rPr>
+    </w:lvl>
+    <w:lvl w:ilvl="4" w:tplc="04090003" w:tentative="1">
+      <w:start w:val="1"/>
+      <w:numFmt w:val="bullet"/>
+      <w:lvlText w:val="o"/>
+      <w:lvlJc w:val="left"/>
+      <w:pPr>
+        <w:ind w:left="3600" w:hanging="360"/>
+      </w:pPr>
+      <w:rPr>
+        <w:rFonts w:ascii="Courier New" w:hAnsi="Courier New" w:cs="Courier New" w:hint="default"/>
+      </w:rPr>
+    </w:lvl>
+    <w:lvl w:ilvl="5" w:tplc="04090005" w:tentative="1">
+      <w:start w:val="1"/>
+      <w:numFmt w:val="bullet"/>
+      <w:lvlText w:val=""/>
+      <w:lvlJc w:val="left"/>
+      <w:pPr>
+        <w:ind w:left="4320" w:hanging="360"/>
+      </w:pPr>
+      <w:rPr>
+        <w:rFonts w:ascii="Wingdings" w:hAnsi="Wingdings" w:hint="default"/>
+      </w:rPr>
+    </w:lvl>
+    <w:lvl w:ilvl="6" w:tplc="04090001" w:tentative="1">
+      <w:start w:val="1"/>
+      <w:numFmt w:val="bullet"/>
+      <w:lvlText w:val=""/>
+      <w:lvlJc w:val="left"/>
+      <w:pPr>
+        <w:ind w:left="5040" w:hanging="360"/>
+      </w:pPr>
+      <w:rPr>
+        <w:rFonts w:ascii="Symbol" w:hAnsi="Symbol" w:hint="default"/>
+      </w:rPr>
+    </w:lvl>
+    <w:lvl w:ilvl="7" w:tplc="04090003" w:tentative="1">
+      <w:start w:val="1"/>
+      <w:numFmt w:val="bullet"/>
+      <w:lvlText w:val="o"/>
+      <w:lvlJc w:val="left"/>
+      <w:pPr>
+        <w:ind w:left="5760" w:hanging="360"/>
+      </w:pPr>
+      <w:rPr>
+        <w:rFonts w:ascii="Courier New" w:hAnsi="Courier New" w:cs="Courier New" w:hint="default"/>
+      </w:rPr>
+    </w:lvl>
+    <w:lvl w:ilvl="8" w:tplc="04090005" w:tentative="1">
+      <w:start w:val="1"/>
+      <w:numFmt w:val="bullet"/>
+      <w:lvlText w:val=""/>
+      <w:lvlJc w:val="left"/>
+      <w:pPr>
+        <w:ind w:left="6480" w:hanging="360"/>
+      </w:pPr>
+      <w:rPr>
+        <w:rFonts w:ascii="Wingdings" w:hAnsi="Wingdings" w:hint="default"/>
+      </w:rPr>
+    </w:lvl>
+  </w:abstractNum>
+  <w:abstractNum w:abstractNumId="47" w15:restartNumberingAfterBreak="0">
     <w:nsid w:val="63016853"/>
     <w:multiLevelType w:val="multilevel"/>
     <w:tmpl w:val="22EABC4C"/>
@@ -47093,7 +47300,7 @@
       </w:rPr>
     </w:lvl>
   </w:abstractNum>
-  <w:abstractNum w:abstractNumId="47" w15:restartNumberingAfterBreak="0">
+  <w:abstractNum w:abstractNumId="48" w15:restartNumberingAfterBreak="0">
     <w:nsid w:val="65425F35"/>
     <w:multiLevelType w:val="multilevel"/>
     <w:tmpl w:val="68CAACC8"/>
@@ -47242,7 +47449,7 @@
       </w:rPr>
     </w:lvl>
   </w:abstractNum>
-  <w:abstractNum w:abstractNumId="48" w15:restartNumberingAfterBreak="0">
+  <w:abstractNum w:abstractNumId="49" w15:restartNumberingAfterBreak="0">
     <w:nsid w:val="654D04B2"/>
     <w:multiLevelType w:val="multilevel"/>
     <w:tmpl w:val="AAD2B4A4"/>
@@ -47391,7 +47598,7 @@
       </w:rPr>
     </w:lvl>
   </w:abstractNum>
-  <w:abstractNum w:abstractNumId="49" w15:restartNumberingAfterBreak="0">
+  <w:abstractNum w:abstractNumId="50" w15:restartNumberingAfterBreak="0">
     <w:nsid w:val="65780C55"/>
     <w:multiLevelType w:val="multilevel"/>
     <w:tmpl w:val="BB985BC0"/>
@@ -47540,7 +47747,7 @@
       </w:rPr>
     </w:lvl>
   </w:abstractNum>
-  <w:abstractNum w:abstractNumId="50" w15:restartNumberingAfterBreak="0">
+  <w:abstractNum w:abstractNumId="51" w15:restartNumberingAfterBreak="0">
     <w:nsid w:val="66F931BB"/>
     <w:multiLevelType w:val="multilevel"/>
     <w:tmpl w:val="023ADAD4"/>
@@ -47653,7 +47860,7 @@
       </w:pPr>
     </w:lvl>
   </w:abstractNum>
-  <w:abstractNum w:abstractNumId="51" w15:restartNumberingAfterBreak="0">
+  <w:abstractNum w:abstractNumId="52" w15:restartNumberingAfterBreak="0">
     <w:nsid w:val="67CA7BF3"/>
     <w:multiLevelType w:val="multilevel"/>
     <w:tmpl w:val="FBF810A0"/>
@@ -47802,7 +48009,7 @@
       </w:rPr>
     </w:lvl>
   </w:abstractNum>
-  <w:abstractNum w:abstractNumId="52" w15:restartNumberingAfterBreak="0">
+  <w:abstractNum w:abstractNumId="53" w15:restartNumberingAfterBreak="0">
     <w:nsid w:val="6C111895"/>
     <w:multiLevelType w:val="multilevel"/>
     <w:tmpl w:val="9CA60DBC"/>
@@ -47951,7 +48158,7 @@
       </w:rPr>
     </w:lvl>
   </w:abstractNum>
-  <w:abstractNum w:abstractNumId="53" w15:restartNumberingAfterBreak="0">
+  <w:abstractNum w:abstractNumId="54" w15:restartNumberingAfterBreak="0">
     <w:nsid w:val="74B4618F"/>
     <w:multiLevelType w:val="multilevel"/>
     <w:tmpl w:val="0EB47CCA"/>
@@ -48100,7 +48307,7 @@
       </w:rPr>
     </w:lvl>
   </w:abstractNum>
-  <w:abstractNum w:abstractNumId="54" w15:restartNumberingAfterBreak="0">
+  <w:abstractNum w:abstractNumId="55" w15:restartNumberingAfterBreak="0">
     <w:nsid w:val="761131F3"/>
     <w:multiLevelType w:val="hybridMultilevel"/>
     <w:tmpl w:val="DBD0663A"/>
@@ -48189,7 +48396,7 @@
       </w:pPr>
     </w:lvl>
   </w:abstractNum>
-  <w:abstractNum w:abstractNumId="55" w15:restartNumberingAfterBreak="0">
+  <w:abstractNum w:abstractNumId="56" w15:restartNumberingAfterBreak="0">
     <w:nsid w:val="7650275F"/>
     <w:multiLevelType w:val="multilevel"/>
     <w:tmpl w:val="2B48CBAE"/>
@@ -48338,7 +48545,7 @@
       </w:rPr>
     </w:lvl>
   </w:abstractNum>
-  <w:abstractNum w:abstractNumId="56" w15:restartNumberingAfterBreak="0">
+  <w:abstractNum w:abstractNumId="57" w15:restartNumberingAfterBreak="0">
     <w:nsid w:val="77C93E77"/>
     <w:multiLevelType w:val="multilevel"/>
     <w:tmpl w:val="30C0C07A"/>
@@ -48487,7 +48694,7 @@
       </w:rPr>
     </w:lvl>
   </w:abstractNum>
-  <w:abstractNum w:abstractNumId="57" w15:restartNumberingAfterBreak="0">
+  <w:abstractNum w:abstractNumId="58" w15:restartNumberingAfterBreak="0">
     <w:nsid w:val="7A3F2735"/>
     <w:multiLevelType w:val="multilevel"/>
     <w:tmpl w:val="A7088528"/>
@@ -48636,7 +48843,7 @@
       </w:rPr>
     </w:lvl>
   </w:abstractNum>
-  <w:abstractNum w:abstractNumId="58" w15:restartNumberingAfterBreak="0">
+  <w:abstractNum w:abstractNumId="59" w15:restartNumberingAfterBreak="0">
     <w:nsid w:val="7B717C96"/>
     <w:multiLevelType w:val="multilevel"/>
     <w:tmpl w:val="CA56DD30"/>
@@ -48749,7 +48956,7 @@
       </w:pPr>
     </w:lvl>
   </w:abstractNum>
-  <w:abstractNum w:abstractNumId="59" w15:restartNumberingAfterBreak="0">
+  <w:abstractNum w:abstractNumId="60" w15:restartNumberingAfterBreak="0">
     <w:nsid w:val="7C6458D7"/>
     <w:multiLevelType w:val="multilevel"/>
     <w:tmpl w:val="E7D44A6C"/>
@@ -48896,6 +49103,208 @@
         <w:rFonts w:ascii="Wingdings" w:hAnsi="Wingdings" w:hint="default"/>
         <w:sz w:val="20"/>
       </w:rPr>
+    </w:lvl>
+  </w:abstractNum>
+  <w:abstractNum w:abstractNumId="61" w15:restartNumberingAfterBreak="0">
+    <w:nsid w:val="7EE150FD"/>
+    <w:multiLevelType w:val="hybridMultilevel"/>
+    <w:tmpl w:val="A1384A16"/>
+    <w:lvl w:ilvl="0" w:tplc="04090001">
+      <w:start w:val="1"/>
+      <w:numFmt w:val="bullet"/>
+      <w:lvlText w:val=""/>
+      <w:lvlJc w:val="left"/>
+      <w:pPr>
+        <w:ind w:left="720" w:hanging="360"/>
+      </w:pPr>
+      <w:rPr>
+        <w:rFonts w:ascii="Symbol" w:hAnsi="Symbol" w:hint="default"/>
+      </w:rPr>
+    </w:lvl>
+    <w:lvl w:ilvl="1" w:tplc="04090003" w:tentative="1">
+      <w:start w:val="1"/>
+      <w:numFmt w:val="bullet"/>
+      <w:lvlText w:val="o"/>
+      <w:lvlJc w:val="left"/>
+      <w:pPr>
+        <w:ind w:left="1440" w:hanging="360"/>
+      </w:pPr>
+      <w:rPr>
+        <w:rFonts w:ascii="Courier New" w:hAnsi="Courier New" w:cs="Courier New" w:hint="default"/>
+      </w:rPr>
+    </w:lvl>
+    <w:lvl w:ilvl="2" w:tplc="04090005" w:tentative="1">
+      <w:start w:val="1"/>
+      <w:numFmt w:val="bullet"/>
+      <w:lvlText w:val=""/>
+      <w:lvlJc w:val="left"/>
+      <w:pPr>
+        <w:ind w:left="2160" w:hanging="360"/>
+      </w:pPr>
+      <w:rPr>
+        <w:rFonts w:ascii="Wingdings" w:hAnsi="Wingdings" w:hint="default"/>
+      </w:rPr>
+    </w:lvl>
+    <w:lvl w:ilvl="3" w:tplc="04090001" w:tentative="1">
+      <w:start w:val="1"/>
+      <w:numFmt w:val="bullet"/>
+      <w:lvlText w:val=""/>
+      <w:lvlJc w:val="left"/>
+      <w:pPr>
+        <w:ind w:left="2880" w:hanging="360"/>
+      </w:pPr>
+      <w:rPr>
+        <w:rFonts w:ascii="Symbol" w:hAnsi="Symbol" w:hint="default"/>
+      </w:rPr>
+    </w:lvl>
+    <w:lvl w:ilvl="4" w:tplc="04090003" w:tentative="1">
+      <w:start w:val="1"/>
+      <w:numFmt w:val="bullet"/>
+      <w:lvlText w:val="o"/>
+      <w:lvlJc w:val="left"/>
+      <w:pPr>
+        <w:ind w:left="3600" w:hanging="360"/>
+      </w:pPr>
+      <w:rPr>
+        <w:rFonts w:ascii="Courier New" w:hAnsi="Courier New" w:cs="Courier New" w:hint="default"/>
+      </w:rPr>
+    </w:lvl>
+    <w:lvl w:ilvl="5" w:tplc="04090005" w:tentative="1">
+      <w:start w:val="1"/>
+      <w:numFmt w:val="bullet"/>
+      <w:lvlText w:val=""/>
+      <w:lvlJc w:val="left"/>
+      <w:pPr>
+        <w:ind w:left="4320" w:hanging="360"/>
+      </w:pPr>
+      <w:rPr>
+        <w:rFonts w:ascii="Wingdings" w:hAnsi="Wingdings" w:hint="default"/>
+      </w:rPr>
+    </w:lvl>
+    <w:lvl w:ilvl="6" w:tplc="04090001" w:tentative="1">
+      <w:start w:val="1"/>
+      <w:numFmt w:val="bullet"/>
+      <w:lvlText w:val=""/>
+      <w:lvlJc w:val="left"/>
+      <w:pPr>
+        <w:ind w:left="5040" w:hanging="360"/>
+      </w:pPr>
+      <w:rPr>
+        <w:rFonts w:ascii="Symbol" w:hAnsi="Symbol" w:hint="default"/>
+      </w:rPr>
+    </w:lvl>
+    <w:lvl w:ilvl="7" w:tplc="04090003" w:tentative="1">
+      <w:start w:val="1"/>
+      <w:numFmt w:val="bullet"/>
+      <w:lvlText w:val="o"/>
+      <w:lvlJc w:val="left"/>
+      <w:pPr>
+        <w:ind w:left="5760" w:hanging="360"/>
+      </w:pPr>
+      <w:rPr>
+        <w:rFonts w:ascii="Courier New" w:hAnsi="Courier New" w:cs="Courier New" w:hint="default"/>
+      </w:rPr>
+    </w:lvl>
+    <w:lvl w:ilvl="8" w:tplc="04090005" w:tentative="1">
+      <w:start w:val="1"/>
+      <w:numFmt w:val="bullet"/>
+      <w:lvlText w:val=""/>
+      <w:lvlJc w:val="left"/>
+      <w:pPr>
+        <w:ind w:left="6480" w:hanging="360"/>
+      </w:pPr>
+      <w:rPr>
+        <w:rFonts w:ascii="Wingdings" w:hAnsi="Wingdings" w:hint="default"/>
+      </w:rPr>
+    </w:lvl>
+  </w:abstractNum>
+  <w:abstractNum w:abstractNumId="62" w15:restartNumberingAfterBreak="0">
+    <w:nsid w:val="7F012A8C"/>
+    <w:multiLevelType w:val="hybridMultilevel"/>
+    <w:tmpl w:val="DBD0663A"/>
+    <w:lvl w:ilvl="0" w:tplc="0409000F">
+      <w:start w:val="1"/>
+      <w:numFmt w:val="decimal"/>
+      <w:lvlText w:val="%1."/>
+      <w:lvlJc w:val="left"/>
+      <w:pPr>
+        <w:ind w:left="720" w:hanging="360"/>
+      </w:pPr>
+      <w:rPr>
+        <w:rFonts w:hint="default"/>
+      </w:rPr>
+    </w:lvl>
+    <w:lvl w:ilvl="1" w:tplc="04090019" w:tentative="1">
+      <w:start w:val="1"/>
+      <w:numFmt w:val="lowerLetter"/>
+      <w:lvlText w:val="%2."/>
+      <w:lvlJc w:val="left"/>
+      <w:pPr>
+        <w:ind w:left="1440" w:hanging="360"/>
+      </w:pPr>
+    </w:lvl>
+    <w:lvl w:ilvl="2" w:tplc="0409001B" w:tentative="1">
+      <w:start w:val="1"/>
+      <w:numFmt w:val="lowerRoman"/>
+      <w:lvlText w:val="%3."/>
+      <w:lvlJc w:val="right"/>
+      <w:pPr>
+        <w:ind w:left="2160" w:hanging="180"/>
+      </w:pPr>
+    </w:lvl>
+    <w:lvl w:ilvl="3" w:tplc="0409000F" w:tentative="1">
+      <w:start w:val="1"/>
+      <w:numFmt w:val="decimal"/>
+      <w:lvlText w:val="%4."/>
+      <w:lvlJc w:val="left"/>
+      <w:pPr>
+        <w:ind w:left="2880" w:hanging="360"/>
+      </w:pPr>
+    </w:lvl>
+    <w:lvl w:ilvl="4" w:tplc="04090019" w:tentative="1">
+      <w:start w:val="1"/>
+      <w:numFmt w:val="lowerLetter"/>
+      <w:lvlText w:val="%5."/>
+      <w:lvlJc w:val="left"/>
+      <w:pPr>
+        <w:ind w:left="3600" w:hanging="360"/>
+      </w:pPr>
+    </w:lvl>
+    <w:lvl w:ilvl="5" w:tplc="0409001B" w:tentative="1">
+      <w:start w:val="1"/>
+      <w:numFmt w:val="lowerRoman"/>
+      <w:lvlText w:val="%6."/>
+      <w:lvlJc w:val="right"/>
+      <w:pPr>
+        <w:ind w:left="4320" w:hanging="180"/>
+      </w:pPr>
+    </w:lvl>
+    <w:lvl w:ilvl="6" w:tplc="0409000F" w:tentative="1">
+      <w:start w:val="1"/>
+      <w:numFmt w:val="decimal"/>
+      <w:lvlText w:val="%7."/>
+      <w:lvlJc w:val="left"/>
+      <w:pPr>
+        <w:ind w:left="5040" w:hanging="360"/>
+      </w:pPr>
+    </w:lvl>
+    <w:lvl w:ilvl="7" w:tplc="04090019" w:tentative="1">
+      <w:start w:val="1"/>
+      <w:numFmt w:val="lowerLetter"/>
+      <w:lvlText w:val="%8."/>
+      <w:lvlJc w:val="left"/>
+      <w:pPr>
+        <w:ind w:left="5760" w:hanging="360"/>
+      </w:pPr>
+    </w:lvl>
+    <w:lvl w:ilvl="8" w:tplc="0409001B" w:tentative="1">
+      <w:start w:val="1"/>
+      <w:numFmt w:val="lowerRoman"/>
+      <w:lvlText w:val="%9."/>
+      <w:lvlJc w:val="right"/>
+      <w:pPr>
+        <w:ind w:left="6480" w:hanging="180"/>
+      </w:pPr>
     </w:lvl>
   </w:abstractNum>
   <w:num w:numId="1">
@@ -48914,13 +49323,13 @@
     <w:abstractNumId w:val="13"/>
   </w:num>
   <w:num w:numId="6">
-    <w:abstractNumId w:val="54"/>
+    <w:abstractNumId w:val="55"/>
   </w:num>
   <w:num w:numId="7">
     <w:abstractNumId w:val="6"/>
   </w:num>
   <w:num w:numId="8">
-    <w:abstractNumId w:val="59"/>
+    <w:abstractNumId w:val="60"/>
   </w:num>
   <w:num w:numId="9">
     <w:abstractNumId w:val="36"/>
@@ -48932,7 +49341,7 @@
     <w:abstractNumId w:val="9"/>
   </w:num>
   <w:num w:numId="12">
-    <w:abstractNumId w:val="56"/>
+    <w:abstractNumId w:val="57"/>
   </w:num>
   <w:num w:numId="13">
     <w:abstractNumId w:val="44"/>
@@ -48953,7 +49362,7 @@
     <w:abstractNumId w:val="29"/>
   </w:num>
   <w:num w:numId="19">
-    <w:abstractNumId w:val="51"/>
+    <w:abstractNumId w:val="52"/>
   </w:num>
   <w:num w:numId="20">
     <w:abstractNumId w:val="4"/>
@@ -48968,7 +49377,7 @@
     <w:abstractNumId w:val="33"/>
   </w:num>
   <w:num w:numId="24">
-    <w:abstractNumId w:val="53"/>
+    <w:abstractNumId w:val="54"/>
   </w:num>
   <w:num w:numId="25">
     <w:abstractNumId w:val="7"/>
@@ -48977,7 +49386,7 @@
     <w:abstractNumId w:val="27"/>
   </w:num>
   <w:num w:numId="27">
-    <w:abstractNumId w:val="50"/>
+    <w:abstractNumId w:val="51"/>
   </w:num>
   <w:num w:numId="28">
     <w:abstractNumId w:val="30"/>
@@ -48998,13 +49407,13 @@
     <w:abstractNumId w:val="39"/>
   </w:num>
   <w:num w:numId="34">
-    <w:abstractNumId w:val="57"/>
+    <w:abstractNumId w:val="58"/>
   </w:num>
   <w:num w:numId="35">
     <w:abstractNumId w:val="19"/>
   </w:num>
   <w:num w:numId="36">
-    <w:abstractNumId w:val="49"/>
+    <w:abstractNumId w:val="50"/>
   </w:num>
   <w:num w:numId="37">
     <w:abstractNumId w:val="17"/>
@@ -49013,7 +49422,7 @@
     <w:abstractNumId w:val="0"/>
   </w:num>
   <w:num w:numId="39">
-    <w:abstractNumId w:val="48"/>
+    <w:abstractNumId w:val="49"/>
   </w:num>
   <w:num w:numId="40">
     <w:abstractNumId w:val="24"/>
@@ -49040,16 +49449,16 @@
     <w:abstractNumId w:val="38"/>
   </w:num>
   <w:num w:numId="48">
-    <w:abstractNumId w:val="52"/>
+    <w:abstractNumId w:val="53"/>
   </w:num>
   <w:num w:numId="49">
-    <w:abstractNumId w:val="47"/>
+    <w:abstractNumId w:val="48"/>
   </w:num>
   <w:num w:numId="50">
     <w:abstractNumId w:val="15"/>
   </w:num>
   <w:num w:numId="51">
-    <w:abstractNumId w:val="46"/>
+    <w:abstractNumId w:val="47"/>
   </w:num>
   <w:num w:numId="52">
     <w:abstractNumId w:val="22"/>
@@ -49058,7 +49467,7 @@
     <w:abstractNumId w:val="28"/>
   </w:num>
   <w:num w:numId="54">
-    <w:abstractNumId w:val="58"/>
+    <w:abstractNumId w:val="59"/>
   </w:num>
   <w:num w:numId="55">
     <w:abstractNumId w:val="34"/>
@@ -49067,7 +49476,7 @@
     <w:abstractNumId w:val="11"/>
   </w:num>
   <w:num w:numId="57">
-    <w:abstractNumId w:val="55"/>
+    <w:abstractNumId w:val="56"/>
   </w:num>
   <w:num w:numId="58">
     <w:abstractNumId w:val="18"/>
@@ -49077,6 +49486,15 @@
   </w:num>
   <w:num w:numId="60">
     <w:abstractNumId w:val="21"/>
+  </w:num>
+  <w:num w:numId="61">
+    <w:abstractNumId w:val="62"/>
+  </w:num>
+  <w:num w:numId="62">
+    <w:abstractNumId w:val="61"/>
+  </w:num>
+  <w:num w:numId="63">
+    <w:abstractNumId w:val="46"/>
   </w:num>
   <w:numIdMacAtCleanup w:val="60"/>
 </w:numbering>
@@ -49578,6 +49996,7 @@
   <w:style w:type="character" w:default="1" w:styleId="DefaultParagraphFont">
     <w:name w:val="Default Paragraph Font"/>
     <w:uiPriority w:val="1"/>
+    <w:semiHidden/>
     <w:unhideWhenUsed/>
   </w:style>
   <w:style w:type="table" w:default="1" w:styleId="TableNormal">
@@ -50603,7 +51022,7 @@
 </file>
 
 <file path=customXml/itemProps1.xml><?xml version="1.0" encoding="utf-8"?>
-<ds:datastoreItem xmlns:ds="http://schemas.openxmlformats.org/officeDocument/2006/customXml" ds:itemID="{32C79A7B-87A5-4D7F-AD80-9107005DCD10}">
+<ds:datastoreItem xmlns:ds="http://schemas.openxmlformats.org/officeDocument/2006/customXml" ds:itemID="{F86A6106-459B-45A2-B6CE-E56F7C0C68F2}">
   <ds:schemaRefs>
     <ds:schemaRef ds:uri="http://schemas.openxmlformats.org/officeDocument/2006/bibliography"/>
   </ds:schemaRefs>

</xml_diff>